<commit_message>
analysis with ref links
</commit_message>
<xml_diff>
--- a/assignment4 - markov decision processes/tmangono3_analysis.docx
+++ b/assignment4 - markov decision processes/tmangono3_analysis.docx
@@ -1070,15 +1070,6 @@
     </w:p>
     <w:p>
       <w:pPr>
-        <w:spacing w:line="240" w:lineRule="auto"/>
-        <w:rPr>
-          <w:rFonts w:cstheme="minorHAnsi"/>
-          <w:b/>
-        </w:rPr>
-      </w:pPr>
-    </w:p>
-    <w:p>
-      <w:pPr>
         <w:pStyle w:val="Heading1"/>
         <w:rPr>
           <w:b/>
@@ -1148,20 +1139,13 @@
           <w:b/>
           <w:i/>
         </w:rPr>
-        <w:t>CS7641 Machine Learning Paper 4</w:t>
+        <w:t>CS7641 Machine Learning Paper 4, A</w:t>
       </w:r>
       <w:r>
         <w:rPr>
           <w:b/>
           <w:i/>
         </w:rPr>
-        <w:t>, A</w:t>
-      </w:r>
-      <w:r>
-        <w:rPr>
-          <w:b/>
-          <w:i/>
-        </w:rPr>
         <w:t>pril 15th, 2019</w:t>
       </w:r>
     </w:p>
@@ -1228,13 +1212,7 @@
         <w:t xml:space="preserve"> </w:t>
       </w:r>
       <w:r>
-        <w:t xml:space="preserve">Reinforcement Learning allows us to understand and solve dynamic </w:t>
-      </w:r>
-      <w:r>
-        <w:t>real-world problems</w:t>
-      </w:r>
-      <w:r>
-        <w:t xml:space="preserve"> at a lower cost.</w:t>
+        <w:t>Reinforcement Learning allows us to understand and solve dynamic real-world problems at a lower cost.</w:t>
       </w:r>
     </w:p>
     <w:p>
@@ -1255,15 +1233,193 @@
         <w:t>This paper will introduce two important MDP problems and use both poli</w:t>
       </w:r>
       <w:r>
-        <w:t>cy and value iteration to study the nature, quality and performance during convergence to a solution. The effect of problem size, number of states and complexity will also be studied for each problem. Finally, both problems will be solved using Q-Learning, a choice algorithm for reinforcement learning to compare the outcomes.</w:t>
+        <w:t xml:space="preserve">cy and value iteration to study the nature, quality and performance during convergence to a solution. The effect of problem size, number of states and complexity will also be studied for each problem. Finally, both problems will be solved using Q-Learning, a choice algorithm for reinforcement learning to compare the outcomes. </w:t>
+      </w:r>
+      <w:r>
+        <w:t>By using policy</w:t>
+      </w:r>
+      <w:r>
+        <w:t xml:space="preserve"> iteration, value-iteration, and Q-learning, this paper will successfully examine the performance of two planning approaches and one learning approach.</w:t>
+      </w:r>
+    </w:p>
+    <w:p/>
+    <w:p>
+      <w:pPr>
+        <w:spacing w:line="240" w:lineRule="auto"/>
+        <w:rPr>
+          <w:highlight w:val="yellow"/>
+        </w:rPr>
+      </w:pPr>
+      <w:r>
+        <w:rPr>
+          <w:rFonts w:cstheme="minorHAnsi"/>
+          <w:b/>
+          <w:highlight w:val="yellow"/>
+        </w:rPr>
+        <w:t xml:space="preserve">Use this for problem definition – first few states, then more states plus obstacles. </w:t>
+      </w:r>
+      <w:hyperlink r:id="rId9" w:history="1">
+        <w:r>
+          <w:rPr>
+            <w:rStyle w:val="Hyperlink"/>
+            <w:highlight w:val="yellow"/>
+          </w:rPr>
+          <w:t>https://www.youtube.com/watch?v=nSxaG_Kjw_w</w:t>
+        </w:r>
+      </w:hyperlink>
+    </w:p>
+    <w:p>
+      <w:pPr>
+        <w:spacing w:line="240" w:lineRule="auto"/>
+        <w:rPr>
+          <w:highlight w:val="yellow"/>
+        </w:rPr>
+      </w:pPr>
+      <w:r>
+        <w:rPr>
+          <w:highlight w:val="yellow"/>
+        </w:rPr>
+        <w:t xml:space="preserve">Blog and code here: </w:t>
+      </w:r>
+      <w:hyperlink r:id="rId10" w:history="1">
+        <w:r>
+          <w:rPr>
+            <w:rStyle w:val="Hyperlink"/>
+            <w:highlight w:val="yellow"/>
+          </w:rPr>
+          <w:t>https://amunategui.github.io/reinforcement-learning/index.html</w:t>
+        </w:r>
+      </w:hyperlink>
+    </w:p>
+    <w:p>
+      <w:pPr>
+        <w:spacing w:line="240" w:lineRule="auto"/>
+        <w:rPr>
+          <w:rFonts w:cstheme="minorHAnsi"/>
+          <w:b/>
+          <w:highlight w:val="yellow"/>
+        </w:rPr>
+      </w:pPr>
+      <w:r>
+        <w:rPr>
+          <w:highlight w:val="yellow"/>
+        </w:rPr>
+        <w:t xml:space="preserve">MDP worked example fire mgmt. here: </w:t>
+      </w:r>
+      <w:hyperlink r:id="rId11" w:history="1">
+        <w:r>
+          <w:rPr>
+            <w:rStyle w:val="Hyperlink"/>
+            <w:highlight w:val="yellow"/>
+          </w:rPr>
+          <w:t>http://sawcordwell.github.io/mdp/conservation/2015/01/10/possingham1997-1/</w:t>
+        </w:r>
+      </w:hyperlink>
+    </w:p>
+    <w:p>
+      <w:pPr>
+        <w:spacing w:line="240" w:lineRule="auto"/>
+        <w:rPr>
+          <w:highlight w:val="yellow"/>
+        </w:rPr>
+      </w:pPr>
+      <w:r>
+        <w:rPr>
+          <w:rFonts w:cstheme="minorHAnsi"/>
+          <w:b/>
+          <w:highlight w:val="yellow"/>
+        </w:rPr>
+        <w:t xml:space="preserve">Using value </w:t>
+      </w:r>
+      <w:proofErr w:type="spellStart"/>
+      <w:r>
+        <w:rPr>
+          <w:rFonts w:cstheme="minorHAnsi"/>
+          <w:b/>
+          <w:highlight w:val="yellow"/>
+        </w:rPr>
+        <w:t>iter</w:t>
+      </w:r>
+      <w:proofErr w:type="spellEnd"/>
+      <w:r>
+        <w:rPr>
+          <w:rFonts w:cstheme="minorHAnsi"/>
+          <w:b/>
+          <w:highlight w:val="yellow"/>
+        </w:rPr>
+        <w:t xml:space="preserve"> and policy </w:t>
+      </w:r>
+      <w:proofErr w:type="spellStart"/>
+      <w:r>
+        <w:rPr>
+          <w:rFonts w:cstheme="minorHAnsi"/>
+          <w:b/>
+          <w:highlight w:val="yellow"/>
+        </w:rPr>
+        <w:t>iter</w:t>
+      </w:r>
+      <w:proofErr w:type="spellEnd"/>
+      <w:r>
+        <w:rPr>
+          <w:rFonts w:cstheme="minorHAnsi"/>
+          <w:b/>
+          <w:highlight w:val="yellow"/>
+        </w:rPr>
+        <w:t xml:space="preserve"> – in MDP: </w:t>
+      </w:r>
+      <w:hyperlink r:id="rId12" w:history="1">
+        <w:r>
+          <w:rPr>
+            <w:rStyle w:val="Hyperlink"/>
+            <w:highlight w:val="yellow"/>
+          </w:rPr>
+          <w:t>https://www.youtube.com/watch?v=dOa_CA2JdLE</w:t>
+        </w:r>
+      </w:hyperlink>
+    </w:p>
+    <w:p>
+      <w:pPr>
+        <w:spacing w:line="240" w:lineRule="auto"/>
+        <w:rPr>
+          <w:rFonts w:cstheme="minorHAnsi"/>
+          <w:b/>
+        </w:rPr>
+      </w:pPr>
+      <w:r>
+        <w:rPr>
+          <w:b/>
+          <w:highlight w:val="yellow"/>
+        </w:rPr>
+        <w:t xml:space="preserve">Use first vid also for the Q-Learning as it comes done out of the </w:t>
       </w:r>
       <w:bookmarkStart w:id="0" w:name="_GoBack"/>
       <w:bookmarkEnd w:id="0"/>
       <w:r>
-        <w:t xml:space="preserve"> </w:t>
-      </w:r>
-    </w:p>
-    <w:p/>
+        <w:rPr>
+          <w:b/>
+          <w:highlight w:val="yellow"/>
+        </w:rPr>
+        <w:t>box</w:t>
+      </w:r>
+    </w:p>
+    <w:p>
+      <w:pPr>
+        <w:spacing w:line="240" w:lineRule="auto"/>
+        <w:rPr>
+          <w:rFonts w:cstheme="minorHAnsi"/>
+          <w:b/>
+        </w:rPr>
+      </w:pPr>
+    </w:p>
+    <w:p>
+      <w:pPr>
+        <w:spacing w:line="240" w:lineRule="auto"/>
+        <w:rPr>
+          <w:rFonts w:cstheme="minorHAnsi"/>
+          <w:b/>
+        </w:rPr>
+      </w:pPr>
+    </w:p>
     <w:p>
       <w:pPr>
         <w:spacing w:line="240" w:lineRule="auto"/>
@@ -1430,7 +1586,6 @@
           <w:rFonts w:cstheme="minorHAnsi"/>
           <w:b/>
         </w:rPr>
-        <w:lastRenderedPageBreak/>
         <w:t>Two Interesting MDP Problems</w:t>
       </w:r>
     </w:p>
@@ -2253,6 +2408,7 @@
     <w:lsdException w:name="HTML Sample" w:semiHidden="1" w:unhideWhenUsed="1"/>
     <w:lsdException w:name="HTML Typewriter" w:semiHidden="1" w:unhideWhenUsed="1"/>
     <w:lsdException w:name="HTML Variable" w:semiHidden="1" w:unhideWhenUsed="1"/>
+    <w:lsdException w:name="Normal Table" w:semiHidden="1" w:unhideWhenUsed="1"/>
     <w:lsdException w:name="annotation subject" w:semiHidden="1" w:unhideWhenUsed="1"/>
     <w:lsdException w:name="No List" w:semiHidden="1" w:unhideWhenUsed="1"/>
     <w:lsdException w:name="Outline List 1" w:semiHidden="1" w:unhideWhenUsed="1"/>
@@ -2299,8 +2455,10 @@
     <w:lsdException w:name="Table Subtle 2" w:semiHidden="1" w:unhideWhenUsed="1"/>
     <w:lsdException w:name="Table Web 1" w:semiHidden="1" w:unhideWhenUsed="1"/>
     <w:lsdException w:name="Table Web 2" w:semiHidden="1" w:unhideWhenUsed="1"/>
+    <w:lsdException w:name="Table Web 3" w:semiHidden="1" w:unhideWhenUsed="1"/>
     <w:lsdException w:name="Balloon Text" w:semiHidden="1" w:unhideWhenUsed="1"/>
     <w:lsdException w:name="Table Grid" w:uiPriority="39"/>
+    <w:lsdException w:name="Table Theme" w:semiHidden="1" w:unhideWhenUsed="1"/>
     <w:lsdException w:name="Placeholder Text" w:semiHidden="1"/>
     <w:lsdException w:name="No Spacing" w:uiPriority="1" w:qFormat="1"/>
     <w:lsdException w:name="Light Shading" w:uiPriority="60"/>
@@ -3082,7 +3240,7 @@
 </file>
 
 <file path=customXml/itemProps1.xml><?xml version="1.0" encoding="utf-8"?>
-<ds:datastoreItem xmlns:ds="http://schemas.openxmlformats.org/officeDocument/2006/customXml" ds:itemID="{5719555B-DBED-4616-B6DB-9D0C24EB8308}">
+<ds:datastoreItem xmlns:ds="http://schemas.openxmlformats.org/officeDocument/2006/customXml" ds:itemID="{B32D8527-5A45-4665-A459-0CCA5C2B3B9D}">
   <ds:schemaRefs>
     <ds:schemaRef ds:uri="http://schemas.openxmlformats.org/officeDocument/2006/bibliography"/>
   </ds:schemaRefs>

</xml_diff>